<commit_message>
hw fixes, lecture extra slides
</commit_message>
<xml_diff>
--- a/Homeworks/ДомашняяРабота8.docx
+++ b/Homeworks/ДомашняяРабота8.docx
@@ -1,6 +1,6 @@
 
 <file path=word/document.xml><?xml version="1.0" encoding="utf-8"?>
-<w:document xmlns:wpc="http://schemas.microsoft.com/office/word/2010/wordprocessingCanvas" xmlns:mc="http://schemas.openxmlformats.org/markup-compatibility/2006" xmlns:o="urn:schemas-microsoft-com:office:office" xmlns:r="http://schemas.openxmlformats.org/officeDocument/2006/relationships" xmlns:m="http://schemas.openxmlformats.org/officeDocument/2006/math" xmlns:v="urn:schemas-microsoft-com:vml" xmlns:wp14="http://schemas.microsoft.com/office/word/2010/wordprocessingDrawing" xmlns:wp="http://schemas.openxmlformats.org/drawingml/2006/wordprocessingDrawing" xmlns:w10="urn:schemas-microsoft-com:office:word" xmlns:w="http://schemas.openxmlformats.org/wordprocessingml/2006/main" xmlns:w14="http://schemas.microsoft.com/office/word/2010/wordml" xmlns:w15="http://schemas.microsoft.com/office/word/2012/wordml" xmlns:wpg="http://schemas.microsoft.com/office/word/2010/wordprocessingGroup" xmlns:wpi="http://schemas.microsoft.com/office/word/2010/wordprocessingInk" xmlns:wne="http://schemas.microsoft.com/office/word/2006/wordml" xmlns:wps="http://schemas.microsoft.com/office/word/2010/wordprocessingShape" mc:Ignorable="w14 w15 wp14">
+<w:document xmlns:wpc="http://schemas.microsoft.com/office/word/2010/wordprocessingCanvas" xmlns:cx="http://schemas.microsoft.com/office/drawing/2014/chartex" xmlns:mc="http://schemas.openxmlformats.org/markup-compatibility/2006" xmlns:o="urn:schemas-microsoft-com:office:office" xmlns:r="http://schemas.openxmlformats.org/officeDocument/2006/relationships" xmlns:m="http://schemas.openxmlformats.org/officeDocument/2006/math" xmlns:v="urn:schemas-microsoft-com:vml" xmlns:wp14="http://schemas.microsoft.com/office/word/2010/wordprocessingDrawing" xmlns:wp="http://schemas.openxmlformats.org/drawingml/2006/wordprocessingDrawing" xmlns:w10="urn:schemas-microsoft-com:office:word" xmlns:w="http://schemas.openxmlformats.org/wordprocessingml/2006/main" xmlns:w14="http://schemas.microsoft.com/office/word/2010/wordml" xmlns:w15="http://schemas.microsoft.com/office/word/2012/wordml" xmlns:w16se="http://schemas.microsoft.com/office/word/2015/wordml/symex" xmlns:wpg="http://schemas.microsoft.com/office/word/2010/wordprocessingGroup" xmlns:wpi="http://schemas.microsoft.com/office/word/2010/wordprocessingInk" xmlns:wne="http://schemas.microsoft.com/office/word/2006/wordml" xmlns:wps="http://schemas.microsoft.com/office/word/2010/wordprocessingShape" mc:Ignorable="w14 w15 w16se wp14">
   <w:body>
     <w:p>
       <w:r>
@@ -230,7 +230,13 @@
               <w:rPr>
                 <w:rFonts w:eastAsiaTheme="minorEastAsia"/>
               </w:rPr>
-              <w:t>суперполиномиальной</w:t>
+              <w:t>сверх-</w:t>
+            </w:r>
+            <w:r>
+              <w:rPr>
+                <w:rFonts w:eastAsiaTheme="minorEastAsia"/>
+              </w:rPr>
+              <w:t>полиномиальной</w:t>
             </w:r>
             <w:proofErr w:type="spellEnd"/>
             <w:r>
@@ -273,11 +279,7 @@
               </w:rPr>
             </w:pPr>
             <w:r>
-              <w:t xml:space="preserve">На любую хэш-функцию </w:t>
-            </w:r>
-            <w:proofErr w:type="gramStart"/>
-            <w:r>
-              <w:t xml:space="preserve">на </w:t>
+              <w:t xml:space="preserve">На любую хэш-функцию на </w:t>
             </w:r>
             <m:oMath>
               <m:r>
@@ -323,14 +325,7 @@
               <w:rPr>
                 <w:rFonts w:eastAsiaTheme="minorEastAsia"/>
               </w:rPr>
-              <w:t>возможна</w:t>
-            </w:r>
-            <w:proofErr w:type="gramEnd"/>
-            <w:r>
-              <w:rPr>
-                <w:rFonts w:eastAsiaTheme="minorEastAsia"/>
-              </w:rPr>
-              <w:t xml:space="preserve"> теоретическая атака сложностью </w:t>
+              <w:t xml:space="preserve">возможна теоретическая атака сложностью </w:t>
             </w:r>
             <m:oMath>
               <m:r>
@@ -418,11 +413,11 @@
             <w:r>
               <w:t xml:space="preserve">Атака на стойкость хэш-функции в модели случайного оракула даёт атаку в модели </w:t>
             </w:r>
-            <w:proofErr w:type="spellStart"/>
-            <w:r>
-              <w:t>одностороенней</w:t>
-            </w:r>
-            <w:proofErr w:type="spellEnd"/>
+            <w:r>
+              <w:t>односторонней</w:t>
+            </w:r>
+            <w:bookmarkStart w:id="0" w:name="_GoBack"/>
+            <w:bookmarkEnd w:id="0"/>
             <w:r>
               <w:t xml:space="preserve"> хэш-функции</w:t>
             </w:r>
@@ -492,15 +487,7 @@
           </w:tcPr>
           <w:p>
             <w:r>
-              <w:t xml:space="preserve">Отправка </w:t>
-            </w:r>
-            <w:proofErr w:type="spellStart"/>
-            <w:r>
-              <w:t>хэш</w:t>
-            </w:r>
-            <w:proofErr w:type="spellEnd"/>
-            <w:r>
-              <w:t>-значения для некоторой величины по открытому каналу гарантирует, что противник не сможет восстановить данную величину. (используется хэш-функция, стойкая к коллизиям второго рода)</w:t>
+              <w:t>Отправка хэш-значения для некоторой величины по открытому каналу гарантирует, что противник не сможет восстановить данную величину. (используется хэш-функция, стойкая к коллизиям второго рода)</w:t>
             </w:r>
           </w:p>
         </w:tc>
@@ -738,14 +725,7 @@
         <w:rPr>
           <w:rFonts w:eastAsiaTheme="minorEastAsia"/>
         </w:rPr>
-        <w:t xml:space="preserve">Задача – найти 4 различные </w:t>
-      </w:r>
-      <w:proofErr w:type="gramStart"/>
-      <w:r>
-        <w:rPr>
-          <w:rFonts w:eastAsiaTheme="minorEastAsia"/>
-        </w:rPr>
-        <w:t xml:space="preserve">пары </w:t>
+        <w:t xml:space="preserve">Задача – найти 4 различные пары </w:t>
       </w:r>
       <m:oMath>
         <m:d>
@@ -1051,14 +1031,7 @@
         <w:rPr>
           <w:rFonts w:eastAsiaTheme="minorEastAsia"/>
         </w:rPr>
-        <w:t>:</w:t>
-      </w:r>
-      <w:proofErr w:type="gramEnd"/>
-      <w:r>
-        <w:rPr>
-          <w:rFonts w:eastAsiaTheme="minorEastAsia"/>
-        </w:rPr>
-        <w:t xml:space="preserve"> </w:t>
+        <w:t xml:space="preserve">: </w:t>
       </w:r>
     </w:p>
     <w:p>
@@ -1661,7 +1634,6 @@
           <w:rFonts w:eastAsiaTheme="minorEastAsia"/>
         </w:rPr>
       </w:pPr>
-      <w:proofErr w:type="gramStart"/>
       <w:r>
         <w:t xml:space="preserve">Пусть </w:t>
       </w:r>
@@ -1703,14 +1675,7 @@
         <w:rPr>
           <w:rFonts w:eastAsiaTheme="minorEastAsia"/>
         </w:rPr>
-        <w:t>и</w:t>
-      </w:r>
-      <w:proofErr w:type="gramEnd"/>
-      <w:r>
-        <w:rPr>
-          <w:rFonts w:eastAsiaTheme="minorEastAsia"/>
-        </w:rPr>
-        <w:t xml:space="preserve"> </w:t>
+        <w:t xml:space="preserve">и </w:t>
       </w:r>
       <m:oMath>
         <m:sSub>
@@ -1816,14 +1781,7 @@
         <w:rPr>
           <w:rFonts w:eastAsiaTheme="minorEastAsia"/>
         </w:rPr>
-        <w:t xml:space="preserve">. Доказать, </w:t>
-      </w:r>
-      <w:proofErr w:type="gramStart"/>
-      <w:r>
-        <w:rPr>
-          <w:rFonts w:eastAsiaTheme="minorEastAsia"/>
-        </w:rPr>
-        <w:t xml:space="preserve">что </w:t>
+        <w:t xml:space="preserve">. Доказать, что </w:t>
       </w:r>
       <m:oMath>
         <m:sSub>
@@ -1913,9 +1871,14 @@
         <w:rPr>
           <w:rFonts w:eastAsiaTheme="minorEastAsia"/>
         </w:rPr>
-        <w:t xml:space="preserve"> –</w:t>
-      </w:r>
-      <w:proofErr w:type="gramEnd"/>
+        <w:t xml:space="preserve"> – </w:t>
+      </w:r>
+      <w:r>
+        <w:rPr>
+          <w:rFonts w:eastAsiaTheme="minorEastAsia"/>
+        </w:rPr>
+        <w:t xml:space="preserve">стойкая </w:t>
+      </w:r>
       <w:r>
         <w:rPr>
           <w:rFonts w:eastAsiaTheme="minorEastAsia"/>
@@ -1926,26 +1889,7 @@
         <w:rPr>
           <w:rFonts w:eastAsiaTheme="minorEastAsia"/>
         </w:rPr>
-        <w:t xml:space="preserve">стойкая </w:t>
-      </w:r>
-      <w:r>
-        <w:rPr>
-          <w:rFonts w:eastAsiaTheme="minorEastAsia"/>
-        </w:rPr>
-        <w:t xml:space="preserve"> </w:t>
-      </w:r>
-      <w:r>
-        <w:rPr>
-          <w:rFonts w:eastAsiaTheme="minorEastAsia"/>
-        </w:rPr>
-        <w:t xml:space="preserve">к коллизиям хэш-функция. Доказать от противного – предположить, </w:t>
-      </w:r>
-      <w:proofErr w:type="gramStart"/>
-      <w:r>
-        <w:rPr>
-          <w:rFonts w:eastAsiaTheme="minorEastAsia"/>
-        </w:rPr>
-        <w:t xml:space="preserve">что </w:t>
+        <w:t xml:space="preserve">к коллизиям хэш-функция. Доказать от противного – предположить, что </w:t>
       </w:r>
       <m:oMath>
         <m:sSub>
@@ -2041,14 +1985,7 @@
         <w:rPr>
           <w:rFonts w:eastAsiaTheme="minorEastAsia"/>
         </w:rPr>
-        <w:t>не</w:t>
-      </w:r>
-      <w:proofErr w:type="gramEnd"/>
-      <w:r>
-        <w:rPr>
-          <w:rFonts w:eastAsiaTheme="minorEastAsia"/>
-        </w:rPr>
-        <w:t xml:space="preserve"> стойкая к коллизиям.</w:t>
+        <w:t>не стойкая к коллизиям.</w:t>
       </w:r>
     </w:p>
     <w:tbl>
@@ -2194,7 +2131,6 @@
           <w:rFonts w:eastAsiaTheme="minorEastAsia"/>
         </w:rPr>
       </w:pPr>
-      <w:proofErr w:type="gramStart"/>
       <w:r>
         <w:rPr>
           <w:rFonts w:eastAsiaTheme="minorEastAsia"/>
@@ -2213,14 +2149,7 @@
         <w:rPr>
           <w:rFonts w:eastAsiaTheme="minorEastAsia"/>
         </w:rPr>
-        <w:t xml:space="preserve"> –</w:t>
-      </w:r>
-      <w:proofErr w:type="gramEnd"/>
-      <w:r>
-        <w:rPr>
-          <w:rFonts w:eastAsiaTheme="minorEastAsia"/>
-        </w:rPr>
-        <w:t xml:space="preserve"> стойкая к коллизиям хэш-функция</w:t>
+        <w:t xml:space="preserve"> – стойкая к коллизиям хэш-функция</w:t>
       </w:r>
       <w:r>
         <w:rPr>
@@ -3421,7 +3350,6 @@
           <w:rFonts w:eastAsiaTheme="minorEastAsia"/>
         </w:rPr>
       </w:pPr>
-      <w:proofErr w:type="gramStart"/>
       <w:r>
         <w:rPr>
           <w:rFonts w:eastAsiaTheme="minorEastAsia"/>
@@ -3440,14 +3368,7 @@
         <w:rPr>
           <w:rFonts w:eastAsiaTheme="minorEastAsia"/>
         </w:rPr>
-        <w:t xml:space="preserve"> –</w:t>
-      </w:r>
-      <w:proofErr w:type="gramEnd"/>
-      <w:r>
-        <w:rPr>
-          <w:rFonts w:eastAsiaTheme="minorEastAsia"/>
-        </w:rPr>
-        <w:t xml:space="preserve"> </w:t>
+        <w:t xml:space="preserve"> – </w:t>
       </w:r>
       <w:r>
         <w:rPr>
@@ -3505,14 +3426,7 @@
         <w:rPr>
           <w:rFonts w:eastAsiaTheme="minorEastAsia"/>
         </w:rPr>
-        <w:t xml:space="preserve"> коллизии, т.е. трех различных </w:t>
-      </w:r>
-      <w:proofErr w:type="gramStart"/>
-      <w:r>
-        <w:rPr>
-          <w:rFonts w:eastAsiaTheme="minorEastAsia"/>
-        </w:rPr>
-        <w:t xml:space="preserve">величин </w:t>
+        <w:t xml:space="preserve"> коллизии, т.е. трех различных величин </w:t>
       </w:r>
       <m:oMath>
         <m:r>
@@ -3574,14 +3488,7 @@
         <w:rPr>
           <w:rFonts w:eastAsiaTheme="minorEastAsia"/>
         </w:rPr>
-        <w:t>?</w:t>
-      </w:r>
-      <w:proofErr w:type="gramEnd"/>
-      <w:r>
-        <w:rPr>
-          <w:rFonts w:eastAsiaTheme="minorEastAsia"/>
-        </w:rPr>
-        <w:t xml:space="preserve"> (</w:t>
+        <w:t>? (</w:t>
       </w:r>
       <w:r>
         <w:rPr>
@@ -3879,15 +3786,7 @@
           </w:tcPr>
           <w:p>
             <w:r>
-              <w:t xml:space="preserve">Какова высота дерева меркла для вычисления </w:t>
-            </w:r>
-            <w:proofErr w:type="spellStart"/>
-            <w:r>
-              <w:t>хэш</w:t>
-            </w:r>
-            <w:proofErr w:type="spellEnd"/>
-            <w:r>
-              <w:t>-значения, обеспечивающего целостность всех файлов.</w:t>
+              <w:t>Какова высота дерева меркла для вычисления хэш-значения, обеспечивающего целостность всех файлов.</w:t>
             </w:r>
           </w:p>
         </w:tc>
@@ -4098,15 +3997,7 @@
               </w:rPr>
             </w:pPr>
             <w:r>
-              <w:t xml:space="preserve">Сколько узлов </w:t>
-            </w:r>
-            <w:proofErr w:type="spellStart"/>
-            <w:r>
-              <w:t>хэш</w:t>
-            </w:r>
-            <w:proofErr w:type="spellEnd"/>
-            <w:r>
-              <w:t xml:space="preserve"> значений отвечает за целостность одного файла?</w:t>
+              <w:t>Сколько узлов хэш значений отвечает за целостность одного файла?</w:t>
             </w:r>
           </w:p>
         </w:tc>
@@ -4360,8 +4251,6 @@
           </wp:inline>
         </w:drawing>
       </w:r>
-      <w:bookmarkStart w:id="0" w:name="_GoBack"/>
-      <w:bookmarkEnd w:id="0"/>
     </w:p>
     <w:sectPr>
       <w:pgSz w:w="11906" w:h="16838"/>
@@ -4374,7 +4263,7 @@
 </file>
 
 <file path=word/numbering.xml><?xml version="1.0" encoding="utf-8"?>
-<w:numbering xmlns:wpc="http://schemas.microsoft.com/office/word/2010/wordprocessingCanvas" xmlns:mc="http://schemas.openxmlformats.org/markup-compatibility/2006" xmlns:o="urn:schemas-microsoft-com:office:office" xmlns:r="http://schemas.openxmlformats.org/officeDocument/2006/relationships" xmlns:m="http://schemas.openxmlformats.org/officeDocument/2006/math" xmlns:v="urn:schemas-microsoft-com:vml" xmlns:wp14="http://schemas.microsoft.com/office/word/2010/wordprocessingDrawing" xmlns:wp="http://schemas.openxmlformats.org/drawingml/2006/wordprocessingDrawing" xmlns:w10="urn:schemas-microsoft-com:office:word" xmlns:w="http://schemas.openxmlformats.org/wordprocessingml/2006/main" xmlns:w14="http://schemas.microsoft.com/office/word/2010/wordml" xmlns:w15="http://schemas.microsoft.com/office/word/2012/wordml" xmlns:wpg="http://schemas.microsoft.com/office/word/2010/wordprocessingGroup" xmlns:wpi="http://schemas.microsoft.com/office/word/2010/wordprocessingInk" xmlns:wne="http://schemas.microsoft.com/office/word/2006/wordml" xmlns:wps="http://schemas.microsoft.com/office/word/2010/wordprocessingShape" mc:Ignorable="w14 w15 wp14">
+<w:numbering xmlns:wpc="http://schemas.microsoft.com/office/word/2010/wordprocessingCanvas" xmlns:cx="http://schemas.microsoft.com/office/drawing/2014/chartex" xmlns:mc="http://schemas.openxmlformats.org/markup-compatibility/2006" xmlns:o="urn:schemas-microsoft-com:office:office" xmlns:r="http://schemas.openxmlformats.org/officeDocument/2006/relationships" xmlns:m="http://schemas.openxmlformats.org/officeDocument/2006/math" xmlns:v="urn:schemas-microsoft-com:vml" xmlns:wp14="http://schemas.microsoft.com/office/word/2010/wordprocessingDrawing" xmlns:wp="http://schemas.openxmlformats.org/drawingml/2006/wordprocessingDrawing" xmlns:w10="urn:schemas-microsoft-com:office:word" xmlns:w="http://schemas.openxmlformats.org/wordprocessingml/2006/main" xmlns:w14="http://schemas.microsoft.com/office/word/2010/wordml" xmlns:w15="http://schemas.microsoft.com/office/word/2012/wordml" xmlns:w16se="http://schemas.microsoft.com/office/word/2015/wordml/symex" xmlns:wpg="http://schemas.microsoft.com/office/word/2010/wordprocessingGroup" xmlns:wpi="http://schemas.microsoft.com/office/word/2010/wordprocessingInk" xmlns:wne="http://schemas.microsoft.com/office/word/2006/wordml" xmlns:wps="http://schemas.microsoft.com/office/word/2010/wordprocessingShape" mc:Ignorable="w14 w15 w16se wp14">
   <w:abstractNum w:abstractNumId="0" w15:restartNumberingAfterBreak="0">
     <w:nsid w:val="035927E2"/>
     <w:multiLevelType w:val="hybridMultilevel"/>
@@ -4563,7 +4452,7 @@
 </file>
 
 <file path=word/styles.xml><?xml version="1.0" encoding="utf-8"?>
-<w:styles xmlns:mc="http://schemas.openxmlformats.org/markup-compatibility/2006" xmlns:r="http://schemas.openxmlformats.org/officeDocument/2006/relationships" xmlns:w="http://schemas.openxmlformats.org/wordprocessingml/2006/main" xmlns:w14="http://schemas.microsoft.com/office/word/2010/wordml" xmlns:w15="http://schemas.microsoft.com/office/word/2012/wordml" mc:Ignorable="w14 w15">
+<w:styles xmlns:mc="http://schemas.openxmlformats.org/markup-compatibility/2006" xmlns:r="http://schemas.openxmlformats.org/officeDocument/2006/relationships" xmlns:w="http://schemas.openxmlformats.org/wordprocessingml/2006/main" xmlns:w14="http://schemas.microsoft.com/office/word/2010/wordml" xmlns:w15="http://schemas.microsoft.com/office/word/2012/wordml" xmlns:w16se="http://schemas.microsoft.com/office/word/2015/wordml/symex" mc:Ignorable="w14 w15 w16se">
   <w:docDefaults>
     <w:rPrDefault>
       <w:rPr>
@@ -5372,7 +5261,7 @@
 </file>
 
 <file path=customXml/itemProps1.xml><?xml version="1.0" encoding="utf-8"?>
-<ds:datastoreItem xmlns:ds="http://schemas.openxmlformats.org/officeDocument/2006/customXml" ds:itemID="{0E9DBB28-7212-4B25-93D2-FE2D3A32C8D9}">
+<ds:datastoreItem xmlns:ds="http://schemas.openxmlformats.org/officeDocument/2006/customXml" ds:itemID="{0300A071-A52F-41CC-81C2-8ABFB7F25A67}">
   <ds:schemaRefs>
     <ds:schemaRef ds:uri="http://schemas.openxmlformats.org/officeDocument/2006/bibliography"/>
   </ds:schemaRefs>

</xml_diff>

<commit_message>
hw update and fixes
</commit_message>
<xml_diff>
--- a/Homeworks/ДомашняяРабота8.docx
+++ b/Homeworks/ДомашняяРабота8.docx
@@ -484,9 +484,31 @@
             <w:tcW w:w="6521" w:type="dxa"/>
           </w:tcPr>
           <w:p>
-            <w:r>
-              <w:t>Отправка хэш-значения для некоторой величины по открытому каналу гарантирует, что противник не сможет восстановить данную величину. (используется хэш-функция, стойкая к коллизиям второго рода)</w:t>
-            </w:r>
+            <w:bookmarkStart w:id="0" w:name="_GoBack"/>
+            <w:r>
+              <w:t>Отправка хэш-значения для некоторой величины</w:t>
+            </w:r>
+            <w:r>
+              <w:t xml:space="preserve"> (выбранной равномерно из множества со </w:t>
+            </w:r>
+            <w:proofErr w:type="spellStart"/>
+            <w:r>
+              <w:t>сверх-</w:t>
+            </w:r>
+            <w:r>
+              <w:t>полиномиальной</w:t>
+            </w:r>
+            <w:proofErr w:type="spellEnd"/>
+            <w:r>
+              <w:t xml:space="preserve"> </w:t>
+            </w:r>
+            <w:r>
+              <w:t>мощностью)</w:t>
+            </w:r>
+            <w:r>
+              <w:t xml:space="preserve"> по открытому каналу гарантирует, что противник не сможет восстановить данную величину. (используется хэш-функция, стойкая к коллизиям второго рода)</w:t>
+            </w:r>
+            <w:bookmarkEnd w:id="0"/>
           </w:p>
         </w:tc>
         <w:tc>
@@ -3792,8 +3814,6 @@
             <w:r>
               <w:t>?</w:t>
             </w:r>
-            <w:bookmarkStart w:id="0" w:name="_GoBack"/>
-            <w:bookmarkEnd w:id="0"/>
           </w:p>
         </w:tc>
         <w:tc>
@@ -4158,7 +4178,6 @@
           <w:noProof/>
           <w:lang w:eastAsia="ru-RU"/>
         </w:rPr>
-        <w:lastRenderedPageBreak/>
         <w:drawing>
           <wp:inline distT="0" distB="0" distL="0" distR="0" wp14:anchorId="05692064" wp14:editId="413E56D9">
             <wp:extent cx="5940425" cy="3638550"/>
@@ -5267,7 +5286,7 @@
 </file>
 
 <file path=customXml/itemProps1.xml><?xml version="1.0" encoding="utf-8"?>
-<ds:datastoreItem xmlns:ds="http://schemas.openxmlformats.org/officeDocument/2006/customXml" ds:itemID="{A240641E-AEF0-4BAD-90A3-CF41B7A3720E}">
+<ds:datastoreItem xmlns:ds="http://schemas.openxmlformats.org/officeDocument/2006/customXml" ds:itemID="{9BB61E6E-74F8-401F-995D-00918F7E236C}">
   <ds:schemaRefs>
     <ds:schemaRef ds:uri="http://schemas.openxmlformats.org/officeDocument/2006/bibliography"/>
   </ds:schemaRefs>

</xml_diff>